<commit_message>
Added implementation of login test cases 'server_login.js'
</commit_message>
<xml_diff>
--- a/Documentation/LOGIN - LOG.docx
+++ b/Documentation/LOGIN - LOG.docx
@@ -89,11 +89,6 @@
           <w:p>
             <w:pPr>
               <w:spacing w:afterLines="50" w:after="120"/>
-              <w:rPr>
-                <w:b/>
-                <w:sz w:val="24"/>
-                <w:szCs w:val="24"/>
-              </w:rPr>
             </w:pPr>
             <w:r>
               <w:rPr>
@@ -127,7 +122,7 @@
                 <w:sz w:val="24"/>
                 <w:szCs w:val="24"/>
               </w:rPr>
-              <w:t>In Development</w:t>
+              <w:t>Under Implementation</w:t>
             </w:r>
           </w:p>
         </w:tc>
@@ -1502,7 +1497,7 @@
                 <w:sz w:val="24"/>
                 <w:szCs w:val="24"/>
               </w:rPr>
-              <w:t>In Development</w:t>
+              <w:t>Under Implementation</w:t>
             </w:r>
           </w:p>
         </w:tc>
@@ -1615,7 +1610,7 @@
                 <w:sz w:val="24"/>
                 <w:szCs w:val="24"/>
               </w:rPr>
-              <w:t>May 2, 2018</w:t>
+              <w:t xml:space="preserve">May </w:t>
             </w:r>
             <w:r>
               <w:rPr>
@@ -1623,6 +1618,22 @@
                 <w:sz w:val="24"/>
                 <w:szCs w:val="24"/>
               </w:rPr>
+              <w:t>6</w:t>
+            </w:r>
+            <w:r>
+              <w:rPr>
+                <w:color w:val="00B050"/>
+                <w:sz w:val="24"/>
+                <w:szCs w:val="24"/>
+              </w:rPr>
+              <w:t>, 2018</w:t>
+            </w:r>
+            <w:r>
+              <w:rPr>
+                <w:color w:val="00B050"/>
+                <w:sz w:val="24"/>
+                <w:szCs w:val="24"/>
+              </w:rPr>
               <w:t xml:space="preserve"> </w:t>
             </w:r>
             <w:r>
@@ -1672,7 +1683,15 @@
                 <w:sz w:val="24"/>
                 <w:szCs w:val="24"/>
               </w:rPr>
-              <w:t>May 2, 2018</w:t>
+              <w:t>May 6</w:t>
+            </w:r>
+            <w:r>
+              <w:rPr>
+                <w:color w:val="00B050"/>
+                <w:sz w:val="24"/>
+                <w:szCs w:val="24"/>
+              </w:rPr>
+              <w:t>, 2018</w:t>
             </w:r>
           </w:p>
         </w:tc>
@@ -1854,7 +1873,7 @@
               <w:pStyle w:val="ListParagraph"/>
               <w:numPr>
                 <w:ilvl w:val="0"/>
-                <w:numId w:val="2"/>
+                <w:numId w:val="7"/>
               </w:numPr>
               <w:spacing w:afterLines="50" w:after="120"/>
               <w:rPr>
@@ -1875,7 +1894,7 @@
               <w:pStyle w:val="ListParagraph"/>
               <w:numPr>
                 <w:ilvl w:val="0"/>
-                <w:numId w:val="2"/>
+                <w:numId w:val="7"/>
               </w:numPr>
               <w:spacing w:afterLines="50" w:after="120"/>
               <w:rPr>
@@ -1940,7 +1959,7 @@
               <w:pStyle w:val="ListParagraph"/>
               <w:numPr>
                 <w:ilvl w:val="0"/>
-                <w:numId w:val="3"/>
+                <w:numId w:val="9"/>
               </w:numPr>
               <w:spacing w:afterLines="50" w:after="120"/>
               <w:rPr>
@@ -1968,7 +1987,7 @@
               <w:pStyle w:val="ListParagraph"/>
               <w:numPr>
                 <w:ilvl w:val="0"/>
-                <w:numId w:val="3"/>
+                <w:numId w:val="9"/>
               </w:numPr>
               <w:spacing w:afterLines="50" w:after="120"/>
               <w:rPr>
@@ -1982,9 +2001,643 @@
                 <w:szCs w:val="24"/>
               </w:rPr>
               <w:t>Prompt the user to try again or check if the user would like to register.</w:t>
+            </w:r>
+          </w:p>
+        </w:tc>
+      </w:tr>
+    </w:tbl>
+    <w:p>
+      <w:pPr>
+        <w:spacing w:afterLines="50" w:after="120"/>
+        <w:rPr>
+          <w:sz w:val="24"/>
+          <w:szCs w:val="24"/>
+        </w:rPr>
+      </w:pPr>
+    </w:p>
+    <w:p>
+      <w:pPr>
+        <w:spacing w:afterLines="50" w:after="120"/>
+        <w:rPr>
+          <w:sz w:val="24"/>
+          <w:szCs w:val="24"/>
+        </w:rPr>
+      </w:pPr>
+    </w:p>
+    <w:p/>
+    <w:p>
+      <w:r>
+        <w:br w:type="page"/>
+      </w:r>
+    </w:p>
+    <w:tbl>
+      <w:tblPr>
+        <w:tblStyle w:val="TableGrid"/>
+        <w:tblW w:w="0" w:type="auto"/>
+        <w:tblLook w:val="04A0" w:firstRow="1" w:lastRow="0" w:firstColumn="1" w:lastColumn="0" w:noHBand="0" w:noVBand="1"/>
+      </w:tblPr>
+      <w:tblGrid>
+        <w:gridCol w:w="9182"/>
+      </w:tblGrid>
+      <w:tr>
+        <w:trPr>
+          <w:trHeight w:val="24"/>
+        </w:trPr>
+        <w:tc>
+          <w:tcPr>
+            <w:tcW w:w="9182" w:type="dxa"/>
+          </w:tcPr>
+          <w:p>
+            <w:pPr>
+              <w:spacing w:afterLines="50" w:after="120"/>
+              <w:rPr>
+                <w:sz w:val="24"/>
+                <w:szCs w:val="24"/>
+              </w:rPr>
+            </w:pPr>
+            <w:r>
+              <w:rPr>
+                <w:b/>
+                <w:sz w:val="28"/>
+                <w:szCs w:val="24"/>
+              </w:rPr>
+              <w:lastRenderedPageBreak/>
+              <w:t>LOG04</w:t>
+            </w:r>
+            <w:r>
+              <w:rPr>
+                <w:b/>
+                <w:sz w:val="28"/>
+                <w:szCs w:val="24"/>
+              </w:rPr>
+              <w:t xml:space="preserve"> – Login Page: User has entered </w:t>
+            </w:r>
+            <w:r>
+              <w:rPr>
+                <w:b/>
+                <w:sz w:val="28"/>
+                <w:szCs w:val="24"/>
+              </w:rPr>
+              <w:t>the wrong password</w:t>
+            </w:r>
+          </w:p>
+        </w:tc>
+      </w:tr>
+      <w:tr>
+        <w:trPr>
+          <w:trHeight w:val="488"/>
+        </w:trPr>
+        <w:tc>
+          <w:tcPr>
+            <w:tcW w:w="9182" w:type="dxa"/>
+          </w:tcPr>
+          <w:p>
+            <w:pPr>
+              <w:spacing w:afterLines="50" w:after="120"/>
+              <w:rPr>
+                <w:b/>
+                <w:sz w:val="24"/>
+                <w:szCs w:val="24"/>
+              </w:rPr>
+            </w:pPr>
+            <w:r>
+              <w:rPr>
+                <w:b/>
+                <w:sz w:val="24"/>
+                <w:szCs w:val="24"/>
+                <w:u w:val="single"/>
+              </w:rPr>
+              <w:t>Status</w:t>
+            </w:r>
+            <w:r>
+              <w:rPr>
+                <w:b/>
+                <w:sz w:val="24"/>
+                <w:szCs w:val="24"/>
+                <w:u w:val="single"/>
+              </w:rPr>
+              <w:t>:</w:t>
+            </w:r>
+            <w:r>
+              <w:rPr>
+                <w:b/>
+                <w:sz w:val="24"/>
+                <w:szCs w:val="24"/>
+              </w:rPr>
+              <w:t xml:space="preserve"> </w:t>
+            </w:r>
+            <w:r>
+              <w:rPr>
+                <w:color w:val="FF0000"/>
+                <w:sz w:val="24"/>
+                <w:szCs w:val="24"/>
+              </w:rPr>
+              <w:t>Under Implementation</w:t>
             </w:r>
             <w:bookmarkStart w:id="0" w:name="_GoBack"/>
             <w:bookmarkEnd w:id="0"/>
+          </w:p>
+        </w:tc>
+      </w:tr>
+      <w:tr>
+        <w:trPr>
+          <w:trHeight w:val="488"/>
+        </w:trPr>
+        <w:tc>
+          <w:tcPr>
+            <w:tcW w:w="9182" w:type="dxa"/>
+          </w:tcPr>
+          <w:p>
+            <w:pPr>
+              <w:spacing w:afterLines="50" w:after="120"/>
+              <w:rPr>
+                <w:b/>
+                <w:sz w:val="24"/>
+                <w:szCs w:val="24"/>
+              </w:rPr>
+            </w:pPr>
+          </w:p>
+          <w:p>
+            <w:pPr>
+              <w:spacing w:afterLines="50" w:after="120"/>
+              <w:rPr>
+                <w:b/>
+                <w:sz w:val="24"/>
+                <w:szCs w:val="24"/>
+                <w:u w:val="single"/>
+              </w:rPr>
+            </w:pPr>
+            <w:r>
+              <w:rPr>
+                <w:b/>
+                <w:sz w:val="24"/>
+                <w:szCs w:val="24"/>
+                <w:u w:val="single"/>
+              </w:rPr>
+              <w:t>Summary</w:t>
+            </w:r>
+          </w:p>
+          <w:p>
+            <w:pPr>
+              <w:spacing w:afterLines="50" w:after="120"/>
+              <w:rPr>
+                <w:sz w:val="24"/>
+                <w:szCs w:val="24"/>
+              </w:rPr>
+            </w:pPr>
+            <w:r>
+              <w:rPr>
+                <w:sz w:val="24"/>
+                <w:szCs w:val="24"/>
+              </w:rPr>
+              <w:t xml:space="preserve">Upon entering </w:t>
+            </w:r>
+            <w:r>
+              <w:rPr>
+                <w:sz w:val="24"/>
+                <w:szCs w:val="24"/>
+              </w:rPr>
+              <w:t xml:space="preserve">the wrong password, the user </w:t>
+            </w:r>
+            <w:r>
+              <w:rPr>
+                <w:sz w:val="24"/>
+                <w:szCs w:val="24"/>
+              </w:rPr>
+              <w:t xml:space="preserve">is prompted with an error that </w:t>
+            </w:r>
+            <w:r>
+              <w:rPr>
+                <w:sz w:val="24"/>
+                <w:szCs w:val="24"/>
+              </w:rPr>
+              <w:t>they have entered the wrong information, with a link to the registration page</w:t>
+            </w:r>
+            <w:r>
+              <w:rPr>
+                <w:sz w:val="24"/>
+                <w:szCs w:val="24"/>
+              </w:rPr>
+              <w:t>.</w:t>
+            </w:r>
+          </w:p>
+          <w:p>
+            <w:pPr>
+              <w:spacing w:afterLines="50" w:after="120"/>
+              <w:rPr>
+                <w:sz w:val="24"/>
+                <w:szCs w:val="24"/>
+              </w:rPr>
+            </w:pPr>
+          </w:p>
+          <w:p>
+            <w:pPr>
+              <w:spacing w:afterLines="50" w:after="120"/>
+              <w:rPr>
+                <w:color w:val="00B050"/>
+                <w:sz w:val="24"/>
+                <w:szCs w:val="24"/>
+              </w:rPr>
+            </w:pPr>
+            <w:r>
+              <w:rPr>
+                <w:b/>
+                <w:sz w:val="24"/>
+                <w:szCs w:val="24"/>
+                <w:u w:val="single"/>
+              </w:rPr>
+              <w:t>Created on</w:t>
+            </w:r>
+            <w:r>
+              <w:rPr>
+                <w:sz w:val="24"/>
+                <w:szCs w:val="24"/>
+              </w:rPr>
+              <w:t xml:space="preserve"> </w:t>
+            </w:r>
+            <w:r>
+              <w:rPr>
+                <w:color w:val="00B050"/>
+                <w:sz w:val="24"/>
+                <w:szCs w:val="24"/>
+              </w:rPr>
+              <w:t>May 6</w:t>
+            </w:r>
+            <w:r>
+              <w:rPr>
+                <w:color w:val="00B050"/>
+                <w:sz w:val="24"/>
+                <w:szCs w:val="24"/>
+              </w:rPr>
+              <w:t>, 2018</w:t>
+            </w:r>
+            <w:r>
+              <w:rPr>
+                <w:color w:val="00B050"/>
+                <w:sz w:val="24"/>
+                <w:szCs w:val="24"/>
+              </w:rPr>
+              <w:t xml:space="preserve"> </w:t>
+            </w:r>
+            <w:r>
+              <w:rPr>
+                <w:b/>
+                <w:sz w:val="24"/>
+                <w:szCs w:val="24"/>
+              </w:rPr>
+              <w:t xml:space="preserve">by </w:t>
+            </w:r>
+            <w:r>
+              <w:rPr>
+                <w:color w:val="00B050"/>
+                <w:sz w:val="24"/>
+                <w:szCs w:val="24"/>
+              </w:rPr>
+              <w:t>Jean Pierre C. Acebedo</w:t>
+            </w:r>
+          </w:p>
+          <w:p>
+            <w:pPr>
+              <w:spacing w:afterLines="50" w:after="120"/>
+              <w:rPr>
+                <w:sz w:val="24"/>
+                <w:szCs w:val="24"/>
+              </w:rPr>
+            </w:pPr>
+            <w:r>
+              <w:rPr>
+                <w:b/>
+                <w:sz w:val="24"/>
+                <w:szCs w:val="24"/>
+                <w:u w:val="single"/>
+              </w:rPr>
+              <w:t>Last Updated on</w:t>
+            </w:r>
+            <w:r>
+              <w:rPr>
+                <w:sz w:val="24"/>
+                <w:szCs w:val="24"/>
+              </w:rPr>
+              <w:t xml:space="preserve"> </w:t>
+            </w:r>
+            <w:r>
+              <w:rPr>
+                <w:color w:val="00B050"/>
+                <w:sz w:val="24"/>
+                <w:szCs w:val="24"/>
+              </w:rPr>
+              <w:t>May 6</w:t>
+            </w:r>
+            <w:r>
+              <w:rPr>
+                <w:color w:val="00B050"/>
+                <w:sz w:val="24"/>
+                <w:szCs w:val="24"/>
+              </w:rPr>
+              <w:t>, 2018</w:t>
+            </w:r>
+          </w:p>
+        </w:tc>
+      </w:tr>
+    </w:tbl>
+    <w:p>
+      <w:pPr>
+        <w:spacing w:afterLines="50" w:after="120"/>
+      </w:pPr>
+    </w:p>
+    <w:tbl>
+      <w:tblPr>
+        <w:tblStyle w:val="TableGrid"/>
+        <w:tblW w:w="0" w:type="auto"/>
+        <w:tblLook w:val="04A0" w:firstRow="1" w:lastRow="0" w:firstColumn="1" w:lastColumn="0" w:noHBand="0" w:noVBand="1"/>
+      </w:tblPr>
+      <w:tblGrid>
+        <w:gridCol w:w="9182"/>
+      </w:tblGrid>
+      <w:tr>
+        <w:trPr>
+          <w:trHeight w:val="488"/>
+        </w:trPr>
+        <w:tc>
+          <w:tcPr>
+            <w:tcW w:w="9182" w:type="dxa"/>
+          </w:tcPr>
+          <w:p>
+            <w:pPr>
+              <w:spacing w:afterLines="50" w:after="120"/>
+              <w:rPr>
+                <w:b/>
+                <w:sz w:val="24"/>
+                <w:szCs w:val="24"/>
+                <w:u w:val="single"/>
+              </w:rPr>
+            </w:pPr>
+            <w:r>
+              <w:rPr>
+                <w:b/>
+                <w:sz w:val="24"/>
+                <w:szCs w:val="24"/>
+                <w:u w:val="single"/>
+              </w:rPr>
+              <w:t>Prerequisites</w:t>
+            </w:r>
+          </w:p>
+          <w:p>
+            <w:pPr>
+              <w:pStyle w:val="ListParagraph"/>
+              <w:numPr>
+                <w:ilvl w:val="0"/>
+                <w:numId w:val="1"/>
+              </w:numPr>
+              <w:spacing w:afterLines="50" w:after="120"/>
+              <w:rPr>
+                <w:sz w:val="24"/>
+                <w:szCs w:val="24"/>
+              </w:rPr>
+            </w:pPr>
+            <w:r>
+              <w:rPr>
+                <w:sz w:val="24"/>
+                <w:szCs w:val="24"/>
+              </w:rPr>
+              <w:t>The web server application is properly connected to the login information database.</w:t>
+            </w:r>
+          </w:p>
+          <w:p>
+            <w:pPr>
+              <w:pStyle w:val="ListParagraph"/>
+              <w:numPr>
+                <w:ilvl w:val="0"/>
+                <w:numId w:val="1"/>
+              </w:numPr>
+              <w:spacing w:afterLines="50" w:after="120"/>
+              <w:rPr>
+                <w:sz w:val="24"/>
+                <w:szCs w:val="24"/>
+              </w:rPr>
+            </w:pPr>
+            <w:r>
+              <w:rPr>
+                <w:sz w:val="24"/>
+                <w:szCs w:val="24"/>
+              </w:rPr>
+              <w:t xml:space="preserve">The user has correctly inputted correct </w:t>
+            </w:r>
+            <w:r>
+              <w:rPr>
+                <w:sz w:val="24"/>
+                <w:szCs w:val="24"/>
+              </w:rPr>
+              <w:t>username, but the wrong password</w:t>
+            </w:r>
+            <w:r>
+              <w:rPr>
+                <w:sz w:val="24"/>
+                <w:szCs w:val="24"/>
+              </w:rPr>
+              <w:t>.</w:t>
+            </w:r>
+          </w:p>
+          <w:p>
+            <w:pPr>
+              <w:pStyle w:val="ListParagraph"/>
+              <w:numPr>
+                <w:ilvl w:val="0"/>
+                <w:numId w:val="1"/>
+              </w:numPr>
+              <w:spacing w:afterLines="50" w:after="120"/>
+              <w:rPr>
+                <w:sz w:val="24"/>
+                <w:szCs w:val="24"/>
+              </w:rPr>
+            </w:pPr>
+            <w:r>
+              <w:rPr>
+                <w:sz w:val="24"/>
+                <w:szCs w:val="24"/>
+              </w:rPr>
+              <w:t>The user information entered is not registered in the database.</w:t>
+            </w:r>
+          </w:p>
+        </w:tc>
+      </w:tr>
+    </w:tbl>
+    <w:p>
+      <w:pPr>
+        <w:spacing w:afterLines="50" w:after="120"/>
+      </w:pPr>
+    </w:p>
+    <w:tbl>
+      <w:tblPr>
+        <w:tblStyle w:val="TableGrid"/>
+        <w:tblW w:w="0" w:type="auto"/>
+        <w:tblLook w:val="04A0" w:firstRow="1" w:lastRow="0" w:firstColumn="1" w:lastColumn="0" w:noHBand="0" w:noVBand="1"/>
+      </w:tblPr>
+      <w:tblGrid>
+        <w:gridCol w:w="9182"/>
+      </w:tblGrid>
+      <w:tr>
+        <w:trPr>
+          <w:trHeight w:val="488"/>
+        </w:trPr>
+        <w:tc>
+          <w:tcPr>
+            <w:tcW w:w="9182" w:type="dxa"/>
+          </w:tcPr>
+          <w:p>
+            <w:pPr>
+              <w:spacing w:afterLines="50" w:after="120"/>
+              <w:rPr>
+                <w:b/>
+                <w:sz w:val="24"/>
+                <w:szCs w:val="24"/>
+                <w:u w:val="single"/>
+              </w:rPr>
+            </w:pPr>
+            <w:r>
+              <w:rPr>
+                <w:b/>
+                <w:sz w:val="24"/>
+                <w:szCs w:val="24"/>
+                <w:u w:val="single"/>
+              </w:rPr>
+              <w:t>Procedure</w:t>
+            </w:r>
+          </w:p>
+          <w:p>
+            <w:pPr>
+              <w:pStyle w:val="ListParagraph"/>
+              <w:numPr>
+                <w:ilvl w:val="0"/>
+                <w:numId w:val="8"/>
+              </w:numPr>
+              <w:spacing w:afterLines="50" w:after="120"/>
+              <w:rPr>
+                <w:sz w:val="24"/>
+                <w:szCs w:val="24"/>
+              </w:rPr>
+            </w:pPr>
+            <w:r>
+              <w:rPr>
+                <w:sz w:val="24"/>
+                <w:szCs w:val="24"/>
+              </w:rPr>
+              <w:t>The user fills the information in the registration page, with</w:t>
+            </w:r>
+            <w:r>
+              <w:rPr>
+                <w:sz w:val="24"/>
+                <w:szCs w:val="24"/>
+              </w:rPr>
+              <w:t xml:space="preserve"> the</w:t>
+            </w:r>
+            <w:r>
+              <w:rPr>
+                <w:sz w:val="24"/>
+                <w:szCs w:val="24"/>
+              </w:rPr>
+              <w:t xml:space="preserve"> correct </w:t>
+            </w:r>
+            <w:r>
+              <w:rPr>
+                <w:sz w:val="24"/>
+                <w:szCs w:val="24"/>
+              </w:rPr>
+              <w:t>username, and the wrong password</w:t>
+            </w:r>
+          </w:p>
+          <w:p>
+            <w:pPr>
+              <w:pStyle w:val="ListParagraph"/>
+              <w:numPr>
+                <w:ilvl w:val="0"/>
+                <w:numId w:val="8"/>
+              </w:numPr>
+              <w:spacing w:afterLines="50" w:after="120"/>
+              <w:rPr>
+                <w:sz w:val="24"/>
+                <w:szCs w:val="24"/>
+              </w:rPr>
+            </w:pPr>
+            <w:r>
+              <w:rPr>
+                <w:sz w:val="24"/>
+                <w:szCs w:val="24"/>
+              </w:rPr>
+              <w:t>The user presses the “Log In” button.</w:t>
+            </w:r>
+          </w:p>
+        </w:tc>
+      </w:tr>
+      <w:tr>
+        <w:trPr>
+          <w:trHeight w:val="1029"/>
+        </w:trPr>
+        <w:tc>
+          <w:tcPr>
+            <w:tcW w:w="9182" w:type="dxa"/>
+          </w:tcPr>
+          <w:p>
+            <w:pPr>
+              <w:spacing w:afterLines="50" w:after="120"/>
+              <w:rPr>
+                <w:b/>
+                <w:sz w:val="24"/>
+                <w:szCs w:val="24"/>
+                <w:u w:val="single"/>
+              </w:rPr>
+            </w:pPr>
+            <w:r>
+              <w:rPr>
+                <w:b/>
+                <w:sz w:val="24"/>
+                <w:szCs w:val="24"/>
+                <w:u w:val="single"/>
+              </w:rPr>
+              <w:t>Expected Result(s)</w:t>
+            </w:r>
+          </w:p>
+          <w:p>
+            <w:pPr>
+              <w:pStyle w:val="ListParagraph"/>
+              <w:numPr>
+                <w:ilvl w:val="0"/>
+                <w:numId w:val="10"/>
+              </w:numPr>
+              <w:spacing w:afterLines="50" w:after="120"/>
+              <w:rPr>
+                <w:sz w:val="24"/>
+                <w:szCs w:val="24"/>
+              </w:rPr>
+            </w:pPr>
+            <w:r>
+              <w:rPr>
+                <w:sz w:val="24"/>
+                <w:szCs w:val="24"/>
+              </w:rPr>
+              <w:t>The user shall receive a notification that the user he/she has entered is not currently registered.</w:t>
+            </w:r>
+          </w:p>
+          <w:p>
+            <w:pPr>
+              <w:pStyle w:val="ListParagraph"/>
+              <w:numPr>
+                <w:ilvl w:val="0"/>
+                <w:numId w:val="10"/>
+              </w:numPr>
+              <w:spacing w:afterLines="50" w:after="120"/>
+              <w:rPr>
+                <w:sz w:val="24"/>
+                <w:szCs w:val="24"/>
+              </w:rPr>
+            </w:pPr>
+            <w:r>
+              <w:rPr>
+                <w:sz w:val="24"/>
+                <w:szCs w:val="24"/>
+              </w:rPr>
+              <w:t>Prompt the user to try again or check if the user would like to register.</w:t>
+            </w:r>
           </w:p>
         </w:tc>
       </w:tr>
@@ -2080,7 +2733,7 @@
       <w:lvlText w:val="%1."/>
       <w:lvlJc w:val="left"/>
       <w:pPr>
-        <w:ind w:left="720" w:hanging="360"/>
+        <w:ind w:left="426" w:hanging="360"/>
       </w:pPr>
       <w:rPr>
         <w:rFonts w:hint="default"/>
@@ -2092,7 +2745,7 @@
       <w:lvlText w:val="%2."/>
       <w:lvlJc w:val="left"/>
       <w:pPr>
-        <w:ind w:left="1440" w:hanging="360"/>
+        <w:ind w:left="1146" w:hanging="360"/>
       </w:pPr>
     </w:lvl>
     <w:lvl w:ilvl="2" w:tplc="1009001B" w:tentative="1">
@@ -2101,7 +2754,7 @@
       <w:lvlText w:val="%3."/>
       <w:lvlJc w:val="right"/>
       <w:pPr>
-        <w:ind w:left="2160" w:hanging="180"/>
+        <w:ind w:left="1866" w:hanging="180"/>
       </w:pPr>
     </w:lvl>
     <w:lvl w:ilvl="3" w:tplc="1009000F" w:tentative="1">
@@ -2110,7 +2763,7 @@
       <w:lvlText w:val="%4."/>
       <w:lvlJc w:val="left"/>
       <w:pPr>
-        <w:ind w:left="2880" w:hanging="360"/>
+        <w:ind w:left="2586" w:hanging="360"/>
       </w:pPr>
     </w:lvl>
     <w:lvl w:ilvl="4" w:tplc="10090019" w:tentative="1">
@@ -2119,7 +2772,7 @@
       <w:lvlText w:val="%5."/>
       <w:lvlJc w:val="left"/>
       <w:pPr>
-        <w:ind w:left="3600" w:hanging="360"/>
+        <w:ind w:left="3306" w:hanging="360"/>
       </w:pPr>
     </w:lvl>
     <w:lvl w:ilvl="5" w:tplc="1009001B" w:tentative="1">
@@ -2128,7 +2781,7 @@
       <w:lvlText w:val="%6."/>
       <w:lvlJc w:val="right"/>
       <w:pPr>
-        <w:ind w:left="4320" w:hanging="180"/>
+        <w:ind w:left="4026" w:hanging="180"/>
       </w:pPr>
     </w:lvl>
     <w:lvl w:ilvl="6" w:tplc="1009000F" w:tentative="1">
@@ -2137,7 +2790,7 @@
       <w:lvlText w:val="%7."/>
       <w:lvlJc w:val="left"/>
       <w:pPr>
-        <w:ind w:left="5040" w:hanging="360"/>
+        <w:ind w:left="4746" w:hanging="360"/>
       </w:pPr>
     </w:lvl>
     <w:lvl w:ilvl="7" w:tplc="10090019" w:tentative="1">
@@ -2146,7 +2799,7 @@
       <w:lvlText w:val="%8."/>
       <w:lvlJc w:val="left"/>
       <w:pPr>
-        <w:ind w:left="5760" w:hanging="360"/>
+        <w:ind w:left="5466" w:hanging="360"/>
       </w:pPr>
     </w:lvl>
     <w:lvl w:ilvl="8" w:tplc="1009001B" w:tentative="1">
@@ -2155,11 +2808,100 @@
       <w:lvlText w:val="%9."/>
       <w:lvlJc w:val="right"/>
       <w:pPr>
-        <w:ind w:left="6480" w:hanging="180"/>
+        <w:ind w:left="6186" w:hanging="180"/>
       </w:pPr>
     </w:lvl>
   </w:abstractNum>
   <w:abstractNum w:abstractNumId="1" w15:restartNumberingAfterBreak="0">
+    <w:nsid w:val="31264431"/>
+    <w:multiLevelType w:val="hybridMultilevel"/>
+    <w:tmpl w:val="B23C4040"/>
+    <w:lvl w:ilvl="0" w:tplc="1A267B74">
+      <w:start w:val="1"/>
+      <w:numFmt w:val="decimal"/>
+      <w:lvlText w:val="%1."/>
+      <w:lvlJc w:val="left"/>
+      <w:pPr>
+        <w:ind w:left="752" w:hanging="360"/>
+      </w:pPr>
+      <w:rPr>
+        <w:rFonts w:hint="default"/>
+      </w:rPr>
+    </w:lvl>
+    <w:lvl w:ilvl="1" w:tplc="10090019" w:tentative="1">
+      <w:start w:val="1"/>
+      <w:numFmt w:val="lowerLetter"/>
+      <w:lvlText w:val="%2."/>
+      <w:lvlJc w:val="left"/>
+      <w:pPr>
+        <w:ind w:left="1472" w:hanging="360"/>
+      </w:pPr>
+    </w:lvl>
+    <w:lvl w:ilvl="2" w:tplc="1009001B" w:tentative="1">
+      <w:start w:val="1"/>
+      <w:numFmt w:val="lowerRoman"/>
+      <w:lvlText w:val="%3."/>
+      <w:lvlJc w:val="right"/>
+      <w:pPr>
+        <w:ind w:left="2192" w:hanging="180"/>
+      </w:pPr>
+    </w:lvl>
+    <w:lvl w:ilvl="3" w:tplc="1009000F" w:tentative="1">
+      <w:start w:val="1"/>
+      <w:numFmt w:val="decimal"/>
+      <w:lvlText w:val="%4."/>
+      <w:lvlJc w:val="left"/>
+      <w:pPr>
+        <w:ind w:left="2912" w:hanging="360"/>
+      </w:pPr>
+    </w:lvl>
+    <w:lvl w:ilvl="4" w:tplc="10090019" w:tentative="1">
+      <w:start w:val="1"/>
+      <w:numFmt w:val="lowerLetter"/>
+      <w:lvlText w:val="%5."/>
+      <w:lvlJc w:val="left"/>
+      <w:pPr>
+        <w:ind w:left="3632" w:hanging="360"/>
+      </w:pPr>
+    </w:lvl>
+    <w:lvl w:ilvl="5" w:tplc="1009001B" w:tentative="1">
+      <w:start w:val="1"/>
+      <w:numFmt w:val="lowerRoman"/>
+      <w:lvlText w:val="%6."/>
+      <w:lvlJc w:val="right"/>
+      <w:pPr>
+        <w:ind w:left="4352" w:hanging="180"/>
+      </w:pPr>
+    </w:lvl>
+    <w:lvl w:ilvl="6" w:tplc="1009000F" w:tentative="1">
+      <w:start w:val="1"/>
+      <w:numFmt w:val="decimal"/>
+      <w:lvlText w:val="%7."/>
+      <w:lvlJc w:val="left"/>
+      <w:pPr>
+        <w:ind w:left="5072" w:hanging="360"/>
+      </w:pPr>
+    </w:lvl>
+    <w:lvl w:ilvl="7" w:tplc="10090019" w:tentative="1">
+      <w:start w:val="1"/>
+      <w:numFmt w:val="lowerLetter"/>
+      <w:lvlText w:val="%8."/>
+      <w:lvlJc w:val="left"/>
+      <w:pPr>
+        <w:ind w:left="5792" w:hanging="360"/>
+      </w:pPr>
+    </w:lvl>
+    <w:lvl w:ilvl="8" w:tplc="1009001B" w:tentative="1">
+      <w:start w:val="1"/>
+      <w:numFmt w:val="lowerRoman"/>
+      <w:lvlText w:val="%9."/>
+      <w:lvlJc w:val="right"/>
+      <w:pPr>
+        <w:ind w:left="6512" w:hanging="180"/>
+      </w:pPr>
+    </w:lvl>
+  </w:abstractNum>
+  <w:abstractNum w:abstractNumId="2" w15:restartNumberingAfterBreak="0">
     <w:nsid w:val="552E1EB9"/>
     <w:multiLevelType w:val="hybridMultilevel"/>
     <w:tmpl w:val="B36A6F8A"/>
@@ -2248,7 +2990,7 @@
       </w:pPr>
     </w:lvl>
   </w:abstractNum>
-  <w:abstractNum w:abstractNumId="2" w15:restartNumberingAfterBreak="0">
+  <w:abstractNum w:abstractNumId="3" w15:restartNumberingAfterBreak="0">
     <w:nsid w:val="574964C7"/>
     <w:multiLevelType w:val="hybridMultilevel"/>
     <w:tmpl w:val="D66EBDAC"/>
@@ -2337,7 +3079,7 @@
       </w:pPr>
     </w:lvl>
   </w:abstractNum>
-  <w:abstractNum w:abstractNumId="3" w15:restartNumberingAfterBreak="0">
+  <w:abstractNum w:abstractNumId="4" w15:restartNumberingAfterBreak="0">
     <w:nsid w:val="5FD54481"/>
     <w:multiLevelType w:val="hybridMultilevel"/>
     <w:tmpl w:val="472241B0"/>
@@ -2426,7 +3168,7 @@
       </w:pPr>
     </w:lvl>
   </w:abstractNum>
-  <w:abstractNum w:abstractNumId="4" w15:restartNumberingAfterBreak="0">
+  <w:abstractNum w:abstractNumId="5" w15:restartNumberingAfterBreak="0">
     <w:nsid w:val="61DC7AFF"/>
     <w:multiLevelType w:val="multilevel"/>
     <w:tmpl w:val="B4F223DE"/>
@@ -2539,7 +3281,306 @@
       </w:rPr>
     </w:lvl>
   </w:abstractNum>
-  <w:abstractNum w:abstractNumId="5" w15:restartNumberingAfterBreak="0">
+  <w:abstractNum w:abstractNumId="6" w15:restartNumberingAfterBreak="0">
+    <w:nsid w:val="630638A4"/>
+    <w:multiLevelType w:val="hybridMultilevel"/>
+    <w:tmpl w:val="FB360D30"/>
+    <w:lvl w:ilvl="0" w:tplc="1009000F">
+      <w:start w:val="1"/>
+      <w:numFmt w:val="decimal"/>
+      <w:lvlText w:val="%1."/>
+      <w:lvlJc w:val="left"/>
+      <w:pPr>
+        <w:ind w:left="720" w:hanging="360"/>
+      </w:pPr>
+      <w:rPr>
+        <w:rFonts w:hint="default"/>
+      </w:rPr>
+    </w:lvl>
+    <w:lvl w:ilvl="1" w:tplc="10090019" w:tentative="1">
+      <w:start w:val="1"/>
+      <w:numFmt w:val="lowerLetter"/>
+      <w:lvlText w:val="%2."/>
+      <w:lvlJc w:val="left"/>
+      <w:pPr>
+        <w:ind w:left="1440" w:hanging="360"/>
+      </w:pPr>
+    </w:lvl>
+    <w:lvl w:ilvl="2" w:tplc="1009001B" w:tentative="1">
+      <w:start w:val="1"/>
+      <w:numFmt w:val="lowerRoman"/>
+      <w:lvlText w:val="%3."/>
+      <w:lvlJc w:val="right"/>
+      <w:pPr>
+        <w:ind w:left="2160" w:hanging="180"/>
+      </w:pPr>
+    </w:lvl>
+    <w:lvl w:ilvl="3" w:tplc="1009000F" w:tentative="1">
+      <w:start w:val="1"/>
+      <w:numFmt w:val="decimal"/>
+      <w:lvlText w:val="%4."/>
+      <w:lvlJc w:val="left"/>
+      <w:pPr>
+        <w:ind w:left="2880" w:hanging="360"/>
+      </w:pPr>
+    </w:lvl>
+    <w:lvl w:ilvl="4" w:tplc="10090019" w:tentative="1">
+      <w:start w:val="1"/>
+      <w:numFmt w:val="lowerLetter"/>
+      <w:lvlText w:val="%5."/>
+      <w:lvlJc w:val="left"/>
+      <w:pPr>
+        <w:ind w:left="3600" w:hanging="360"/>
+      </w:pPr>
+    </w:lvl>
+    <w:lvl w:ilvl="5" w:tplc="1009001B" w:tentative="1">
+      <w:start w:val="1"/>
+      <w:numFmt w:val="lowerRoman"/>
+      <w:lvlText w:val="%6."/>
+      <w:lvlJc w:val="right"/>
+      <w:pPr>
+        <w:ind w:left="4320" w:hanging="180"/>
+      </w:pPr>
+    </w:lvl>
+    <w:lvl w:ilvl="6" w:tplc="1009000F" w:tentative="1">
+      <w:start w:val="1"/>
+      <w:numFmt w:val="decimal"/>
+      <w:lvlText w:val="%7."/>
+      <w:lvlJc w:val="left"/>
+      <w:pPr>
+        <w:ind w:left="5040" w:hanging="360"/>
+      </w:pPr>
+    </w:lvl>
+    <w:lvl w:ilvl="7" w:tplc="10090019" w:tentative="1">
+      <w:start w:val="1"/>
+      <w:numFmt w:val="lowerLetter"/>
+      <w:lvlText w:val="%8."/>
+      <w:lvlJc w:val="left"/>
+      <w:pPr>
+        <w:ind w:left="5760" w:hanging="360"/>
+      </w:pPr>
+    </w:lvl>
+    <w:lvl w:ilvl="8" w:tplc="1009001B" w:tentative="1">
+      <w:start w:val="1"/>
+      <w:numFmt w:val="lowerRoman"/>
+      <w:lvlText w:val="%9."/>
+      <w:lvlJc w:val="right"/>
+      <w:pPr>
+        <w:ind w:left="6480" w:hanging="180"/>
+      </w:pPr>
+    </w:lvl>
+  </w:abstractNum>
+  <w:abstractNum w:abstractNumId="7" w15:restartNumberingAfterBreak="0">
+    <w:nsid w:val="63F73ACE"/>
+    <w:multiLevelType w:val="hybridMultilevel"/>
+    <w:tmpl w:val="59B4C43A"/>
+    <w:lvl w:ilvl="0" w:tplc="1009000F">
+      <w:start w:val="1"/>
+      <w:numFmt w:val="decimal"/>
+      <w:lvlText w:val="%1."/>
+      <w:lvlJc w:val="left"/>
+      <w:pPr>
+        <w:ind w:left="720" w:hanging="360"/>
+      </w:pPr>
+      <w:rPr>
+        <w:rFonts w:hint="default"/>
+      </w:rPr>
+    </w:lvl>
+    <w:lvl w:ilvl="1" w:tplc="10090019" w:tentative="1">
+      <w:start w:val="1"/>
+      <w:numFmt w:val="lowerLetter"/>
+      <w:lvlText w:val="%2."/>
+      <w:lvlJc w:val="left"/>
+      <w:pPr>
+        <w:ind w:left="1440" w:hanging="360"/>
+      </w:pPr>
+    </w:lvl>
+    <w:lvl w:ilvl="2" w:tplc="1009001B" w:tentative="1">
+      <w:start w:val="1"/>
+      <w:numFmt w:val="lowerRoman"/>
+      <w:lvlText w:val="%3."/>
+      <w:lvlJc w:val="right"/>
+      <w:pPr>
+        <w:ind w:left="2160" w:hanging="180"/>
+      </w:pPr>
+    </w:lvl>
+    <w:lvl w:ilvl="3" w:tplc="1009000F" w:tentative="1">
+      <w:start w:val="1"/>
+      <w:numFmt w:val="decimal"/>
+      <w:lvlText w:val="%4."/>
+      <w:lvlJc w:val="left"/>
+      <w:pPr>
+        <w:ind w:left="2880" w:hanging="360"/>
+      </w:pPr>
+    </w:lvl>
+    <w:lvl w:ilvl="4" w:tplc="10090019" w:tentative="1">
+      <w:start w:val="1"/>
+      <w:numFmt w:val="lowerLetter"/>
+      <w:lvlText w:val="%5."/>
+      <w:lvlJc w:val="left"/>
+      <w:pPr>
+        <w:ind w:left="3600" w:hanging="360"/>
+      </w:pPr>
+    </w:lvl>
+    <w:lvl w:ilvl="5" w:tplc="1009001B" w:tentative="1">
+      <w:start w:val="1"/>
+      <w:numFmt w:val="lowerRoman"/>
+      <w:lvlText w:val="%6."/>
+      <w:lvlJc w:val="right"/>
+      <w:pPr>
+        <w:ind w:left="4320" w:hanging="180"/>
+      </w:pPr>
+    </w:lvl>
+    <w:lvl w:ilvl="6" w:tplc="1009000F" w:tentative="1">
+      <w:start w:val="1"/>
+      <w:numFmt w:val="decimal"/>
+      <w:lvlText w:val="%7."/>
+      <w:lvlJc w:val="left"/>
+      <w:pPr>
+        <w:ind w:left="5040" w:hanging="360"/>
+      </w:pPr>
+    </w:lvl>
+    <w:lvl w:ilvl="7" w:tplc="10090019" w:tentative="1">
+      <w:start w:val="1"/>
+      <w:numFmt w:val="lowerLetter"/>
+      <w:lvlText w:val="%8."/>
+      <w:lvlJc w:val="left"/>
+      <w:pPr>
+        <w:ind w:left="5760" w:hanging="360"/>
+      </w:pPr>
+    </w:lvl>
+    <w:lvl w:ilvl="8" w:tplc="1009001B" w:tentative="1">
+      <w:start w:val="1"/>
+      <w:numFmt w:val="lowerRoman"/>
+      <w:lvlText w:val="%9."/>
+      <w:lvlJc w:val="right"/>
+      <w:pPr>
+        <w:ind w:left="6480" w:hanging="180"/>
+      </w:pPr>
+    </w:lvl>
+  </w:abstractNum>
+  <w:abstractNum w:abstractNumId="8" w15:restartNumberingAfterBreak="0">
+    <w:nsid w:val="68CF2583"/>
+    <w:multiLevelType w:val="multilevel"/>
+    <w:tmpl w:val="3D58B8C8"/>
+    <w:lvl w:ilvl="0">
+      <w:start w:val="1"/>
+      <w:numFmt w:val="decimal"/>
+      <w:lvlText w:val="%1."/>
+      <w:lvlJc w:val="left"/>
+      <w:pPr>
+        <w:ind w:left="720" w:hanging="360"/>
+      </w:pPr>
+      <w:rPr>
+        <w:rFonts w:hint="default"/>
+      </w:rPr>
+    </w:lvl>
+    <w:lvl w:ilvl="1">
+      <w:start w:val="2"/>
+      <w:numFmt w:val="decimal"/>
+      <w:isLgl/>
+      <w:lvlText w:val="%1.%2"/>
+      <w:lvlJc w:val="left"/>
+      <w:pPr>
+        <w:ind w:left="1080" w:hanging="360"/>
+      </w:pPr>
+      <w:rPr>
+        <w:rFonts w:hint="default"/>
+      </w:rPr>
+    </w:lvl>
+    <w:lvl w:ilvl="2">
+      <w:start w:val="1"/>
+      <w:numFmt w:val="decimal"/>
+      <w:isLgl/>
+      <w:lvlText w:val="%1.%2.%3"/>
+      <w:lvlJc w:val="left"/>
+      <w:pPr>
+        <w:ind w:left="1800" w:hanging="720"/>
+      </w:pPr>
+      <w:rPr>
+        <w:rFonts w:hint="default"/>
+      </w:rPr>
+    </w:lvl>
+    <w:lvl w:ilvl="3">
+      <w:start w:val="1"/>
+      <w:numFmt w:val="decimal"/>
+      <w:isLgl/>
+      <w:lvlText w:val="%1.%2.%3.%4"/>
+      <w:lvlJc w:val="left"/>
+      <w:pPr>
+        <w:ind w:left="2160" w:hanging="720"/>
+      </w:pPr>
+      <w:rPr>
+        <w:rFonts w:hint="default"/>
+      </w:rPr>
+    </w:lvl>
+    <w:lvl w:ilvl="4">
+      <w:start w:val="1"/>
+      <w:numFmt w:val="decimal"/>
+      <w:isLgl/>
+      <w:lvlText w:val="%1.%2.%3.%4.%5"/>
+      <w:lvlJc w:val="left"/>
+      <w:pPr>
+        <w:ind w:left="2880" w:hanging="1080"/>
+      </w:pPr>
+      <w:rPr>
+        <w:rFonts w:hint="default"/>
+      </w:rPr>
+    </w:lvl>
+    <w:lvl w:ilvl="5">
+      <w:start w:val="1"/>
+      <w:numFmt w:val="decimal"/>
+      <w:isLgl/>
+      <w:lvlText w:val="%1.%2.%3.%4.%5.%6"/>
+      <w:lvlJc w:val="left"/>
+      <w:pPr>
+        <w:ind w:left="3240" w:hanging="1080"/>
+      </w:pPr>
+      <w:rPr>
+        <w:rFonts w:hint="default"/>
+      </w:rPr>
+    </w:lvl>
+    <w:lvl w:ilvl="6">
+      <w:start w:val="1"/>
+      <w:numFmt w:val="decimal"/>
+      <w:isLgl/>
+      <w:lvlText w:val="%1.%2.%3.%4.%5.%6.%7"/>
+      <w:lvlJc w:val="left"/>
+      <w:pPr>
+        <w:ind w:left="3960" w:hanging="1440"/>
+      </w:pPr>
+      <w:rPr>
+        <w:rFonts w:hint="default"/>
+      </w:rPr>
+    </w:lvl>
+    <w:lvl w:ilvl="7">
+      <w:start w:val="1"/>
+      <w:numFmt w:val="decimal"/>
+      <w:isLgl/>
+      <w:lvlText w:val="%1.%2.%3.%4.%5.%6.%7.%8"/>
+      <w:lvlJc w:val="left"/>
+      <w:pPr>
+        <w:ind w:left="4320" w:hanging="1440"/>
+      </w:pPr>
+      <w:rPr>
+        <w:rFonts w:hint="default"/>
+      </w:rPr>
+    </w:lvl>
+    <w:lvl w:ilvl="8">
+      <w:start w:val="1"/>
+      <w:numFmt w:val="decimal"/>
+      <w:isLgl/>
+      <w:lvlText w:val="%1.%2.%3.%4.%5.%6.%7.%8.%9"/>
+      <w:lvlJc w:val="left"/>
+      <w:pPr>
+        <w:ind w:left="5040" w:hanging="1800"/>
+      </w:pPr>
+      <w:rPr>
+        <w:rFonts w:hint="default"/>
+      </w:rPr>
+    </w:lvl>
+  </w:abstractNum>
+  <w:abstractNum w:abstractNumId="9" w15:restartNumberingAfterBreak="0">
     <w:nsid w:val="725869FD"/>
     <w:multiLevelType w:val="hybridMultilevel"/>
     <w:tmpl w:val="77F2D986"/>
@@ -2652,22 +3693,34 @@
     </w:lvl>
   </w:abstractNum>
   <w:num w:numId="1">
-    <w:abstractNumId w:val="5"/>
+    <w:abstractNumId w:val="9"/>
   </w:num>
   <w:num w:numId="2">
     <w:abstractNumId w:val="0"/>
   </w:num>
   <w:num w:numId="3">
+    <w:abstractNumId w:val="3"/>
+  </w:num>
+  <w:num w:numId="4">
     <w:abstractNumId w:val="2"/>
   </w:num>
-  <w:num w:numId="4">
+  <w:num w:numId="5">
+    <w:abstractNumId w:val="5"/>
+  </w:num>
+  <w:num w:numId="6">
+    <w:abstractNumId w:val="4"/>
+  </w:num>
+  <w:num w:numId="7">
+    <w:abstractNumId w:val="8"/>
+  </w:num>
+  <w:num w:numId="8">
     <w:abstractNumId w:val="1"/>
   </w:num>
-  <w:num w:numId="5">
-    <w:abstractNumId w:val="4"/>
+  <w:num w:numId="9">
+    <w:abstractNumId w:val="7"/>
   </w:num>
-  <w:num w:numId="6">
-    <w:abstractNumId w:val="3"/>
+  <w:num w:numId="10">
+    <w:abstractNumId w:val="6"/>
   </w:num>
 </w:numbering>
 </file>
@@ -3074,7 +4127,6 @@
   <w:style w:type="character" w:default="1" w:styleId="DefaultParagraphFont">
     <w:name w:val="Default Paragraph Font"/>
     <w:uiPriority w:val="1"/>
-    <w:semiHidden/>
     <w:unhideWhenUsed/>
   </w:style>
   <w:style w:type="table" w:default="1" w:styleId="TableNormal">
@@ -3470,7 +4522,7 @@
 </file>
 
 <file path=customXml/itemProps1.xml><?xml version="1.0" encoding="utf-8"?>
-<ds:datastoreItem xmlns:ds="http://schemas.openxmlformats.org/officeDocument/2006/customXml" ds:itemID="{27F57EAF-B1B7-43D2-A407-9A35CF1674EB}">
+<ds:datastoreItem xmlns:ds="http://schemas.openxmlformats.org/officeDocument/2006/customXml" ds:itemID="{1A0F22BE-98C9-4711-A1F8-B724E157A8BC}">
   <ds:schemaRefs>
     <ds:schemaRef ds:uri="http://schemas.openxmlformats.org/officeDocument/2006/bibliography"/>
   </ds:schemaRefs>

</xml_diff>

<commit_message>
Added successful routing for the login page
</commit_message>
<xml_diff>
--- a/Documentation/LOGIN - LOG.docx
+++ b/Documentation/LOGIN - LOG.docx
@@ -122,7 +122,7 @@
                 <w:sz w:val="24"/>
                 <w:szCs w:val="24"/>
               </w:rPr>
-              <w:t>Under Implementation</w:t>
+              <w:t>Test Implemented</w:t>
             </w:r>
           </w:p>
         </w:tc>
@@ -880,7 +880,7 @@
                 <w:sz w:val="24"/>
                 <w:szCs w:val="24"/>
               </w:rPr>
-              <w:t>In Development</w:t>
+              <w:t>Test Implemented</w:t>
             </w:r>
           </w:p>
         </w:tc>
@@ -1497,7 +1497,7 @@
                 <w:sz w:val="24"/>
                 <w:szCs w:val="24"/>
               </w:rPr>
-              <w:t>Under Implementation</w:t>
+              <w:t>Test Implemented</w:t>
             </w:r>
           </w:p>
         </w:tc>
@@ -2062,23 +2062,7 @@
                 <w:szCs w:val="24"/>
               </w:rPr>
               <w:lastRenderedPageBreak/>
-              <w:t>LOG04</w:t>
-            </w:r>
-            <w:r>
-              <w:rPr>
-                <w:b/>
-                <w:sz w:val="28"/>
-                <w:szCs w:val="24"/>
-              </w:rPr>
-              <w:t xml:space="preserve"> – Login Page: User has entered </w:t>
-            </w:r>
-            <w:r>
-              <w:rPr>
-                <w:b/>
-                <w:sz w:val="28"/>
-                <w:szCs w:val="24"/>
-              </w:rPr>
-              <w:t>the wrong password</w:t>
+              <w:t>LOG04 – Login Page: User has entered the wrong password</w:t>
             </w:r>
           </w:p>
         </w:tc>
@@ -2132,7 +2116,7 @@
                 <w:sz w:val="24"/>
                 <w:szCs w:val="24"/>
               </w:rPr>
-              <w:t>Under Implementation</w:t>
+              <w:t>Test Implemented</w:t>
             </w:r>
             <w:bookmarkStart w:id="0" w:name="_GoBack"/>
             <w:bookmarkEnd w:id="0"/>
@@ -4127,6 +4111,7 @@
   <w:style w:type="character" w:default="1" w:styleId="DefaultParagraphFont">
     <w:name w:val="Default Paragraph Font"/>
     <w:uiPriority w:val="1"/>
+    <w:semiHidden/>
     <w:unhideWhenUsed/>
   </w:style>
   <w:style w:type="table" w:default="1" w:styleId="TableNormal">
@@ -4522,7 +4507,7 @@
 </file>
 
 <file path=customXml/itemProps1.xml><?xml version="1.0" encoding="utf-8"?>
-<ds:datastoreItem xmlns:ds="http://schemas.openxmlformats.org/officeDocument/2006/customXml" ds:itemID="{1A0F22BE-98C9-4711-A1F8-B724E157A8BC}">
+<ds:datastoreItem xmlns:ds="http://schemas.openxmlformats.org/officeDocument/2006/customXml" ds:itemID="{AAE22035-E03F-4062-B2BD-6D6658F398DA}">
   <ds:schemaRefs>
     <ds:schemaRef ds:uri="http://schemas.openxmlformats.org/officeDocument/2006/bibliography"/>
   </ds:schemaRefs>

</xml_diff>

<commit_message>
[login] Added error notifications for failure cases
</commit_message>
<xml_diff>
--- a/Documentation/LOGIN - LOG.docx
+++ b/Documentation/LOGIN - LOG.docx
@@ -1361,7 +1361,30 @@
                 <w:sz w:val="24"/>
                 <w:szCs w:val="24"/>
               </w:rPr>
-              <w:t>that includes an invalid format, and to try again.</w:t>
+              <w:t>that i</w:t>
+            </w:r>
+            <w:r>
+              <w:rPr>
+                <w:sz w:val="24"/>
+                <w:szCs w:val="24"/>
+              </w:rPr>
+              <w:t>s invalid</w:t>
+            </w:r>
+            <w:r>
+              <w:rPr>
+                <w:sz w:val="24"/>
+                <w:szCs w:val="24"/>
+              </w:rPr>
+              <w:t xml:space="preserve">, and </w:t>
+            </w:r>
+            <w:bookmarkStart w:id="0" w:name="_GoBack"/>
+            <w:bookmarkEnd w:id="0"/>
+            <w:r>
+              <w:rPr>
+                <w:sz w:val="24"/>
+                <w:szCs w:val="24"/>
+              </w:rPr>
+              <w:t>to try again.</w:t>
             </w:r>
           </w:p>
           <w:p>
@@ -2118,8 +2141,6 @@
               </w:rPr>
               <w:t>Test Implemented</w:t>
             </w:r>
-            <w:bookmarkStart w:id="0" w:name="_GoBack"/>
-            <w:bookmarkEnd w:id="0"/>
           </w:p>
         </w:tc>
       </w:tr>
@@ -4507,7 +4528,7 @@
 </file>
 
 <file path=customXml/itemProps1.xml><?xml version="1.0" encoding="utf-8"?>
-<ds:datastoreItem xmlns:ds="http://schemas.openxmlformats.org/officeDocument/2006/customXml" ds:itemID="{AAE22035-E03F-4062-B2BD-6D6658F398DA}">
+<ds:datastoreItem xmlns:ds="http://schemas.openxmlformats.org/officeDocument/2006/customXml" ds:itemID="{85D73DD8-7916-49D1-9AC9-0EAE20A7664F}">
   <ds:schemaRefs>
     <ds:schemaRef ds:uri="http://schemas.openxmlformats.org/officeDocument/2006/bibliography"/>
   </ds:schemaRefs>

</xml_diff>

<commit_message>
Added test cases for expense creation; Updated current test cases to check for undefined inputs
</commit_message>
<xml_diff>
--- a/Documentation/LOGIN - LOG.docx
+++ b/Documentation/LOGIN - LOG.docx
@@ -1072,8 +1072,10 @@
                 <w:sz w:val="24"/>
                 <w:szCs w:val="24"/>
               </w:rPr>
-              <w:t>May 6</w:t>
-            </w:r>
+              <w:t>May 14</w:t>
+            </w:r>
+            <w:bookmarkStart w:id="0" w:name="_GoBack"/>
+            <w:bookmarkEnd w:id="0"/>
             <w:r>
               <w:rPr>
                 <w:color w:val="00B050"/>
@@ -1375,16 +1377,7 @@
                 <w:sz w:val="24"/>
                 <w:szCs w:val="24"/>
               </w:rPr>
-              <w:t xml:space="preserve">, and </w:t>
-            </w:r>
-            <w:bookmarkStart w:id="0" w:name="_GoBack"/>
-            <w:bookmarkEnd w:id="0"/>
-            <w:r>
-              <w:rPr>
-                <w:sz w:val="24"/>
-                <w:szCs w:val="24"/>
-              </w:rPr>
-              <w:t>to try again.</w:t>
+              <w:t>, and to try again.</w:t>
             </w:r>
           </w:p>
           <w:p>
@@ -4528,7 +4521,7 @@
 </file>
 
 <file path=customXml/itemProps1.xml><?xml version="1.0" encoding="utf-8"?>
-<ds:datastoreItem xmlns:ds="http://schemas.openxmlformats.org/officeDocument/2006/customXml" ds:itemID="{85D73DD8-7916-49D1-9AC9-0EAE20A7664F}">
+<ds:datastoreItem xmlns:ds="http://schemas.openxmlformats.org/officeDocument/2006/customXml" ds:itemID="{1250E551-9335-4B61-B021-18CCB1B5F02A}">
   <ds:schemaRefs>
     <ds:schemaRef ds:uri="http://schemas.openxmlformats.org/officeDocument/2006/bibliography"/>
   </ds:schemaRefs>

</xml_diff>